<commit_message>
* Update the documentation
</commit_message>
<xml_diff>
--- a/doc/GBMProject3A.docx
+++ b/doc/GBMProject3A.docx
@@ -223,35 +223,7 @@
         <w:rPr>
           <w:lang w:val="en-US"/>
         </w:rPr>
-        <w:t xml:space="preserve">Try .Buy", </w:t>
-      </w:r>
-      <w:proofErr w:type="spellStart"/>
-      <w:r>
-        <w:rPr>
-          <w:lang w:val="en-US"/>
-        </w:rPr>
-        <w:t>puis</w:t>
-      </w:r>
-      <w:proofErr w:type="spellEnd"/>
-      <w:r>
-        <w:rPr>
-          <w:lang w:val="en-US"/>
-        </w:rPr>
-        <w:t xml:space="preserve"> "Go for Open Source", </w:t>
-      </w:r>
-      <w:proofErr w:type="spellStart"/>
-      <w:r>
-        <w:rPr>
-          <w:lang w:val="en-US"/>
-        </w:rPr>
-        <w:t>enfin</w:t>
-      </w:r>
-      <w:proofErr w:type="spellEnd"/>
-      <w:r>
-        <w:rPr>
-          <w:lang w:val="en-US"/>
-        </w:rPr>
-        <w:t xml:space="preserve"> "Download the Qt Online Installer");</w:t>
+        <w:t>Try .Buy", puis "Go for Open Source", enfin "Download the Qt Online Installer");</w:t>
       </w:r>
     </w:p>
     <w:p>
@@ -275,15 +247,7 @@
         </w:numPr>
       </w:pPr>
       <w:r>
-        <w:t xml:space="preserve">choisir une version de Qt pour un compilateur donné (par exemple </w:t>
-      </w:r>
-      <w:proofErr w:type="spellStart"/>
-      <w:r>
-        <w:t>MinGW</w:t>
-      </w:r>
-      <w:proofErr w:type="spellEnd"/>
-      <w:r>
-        <w:t xml:space="preserve"> 64-bit)</w:t>
+        <w:t>choisir une version de Qt pour un compilateur donné (par exemple MinGW 64-bit)</w:t>
       </w:r>
     </w:p>
     <w:p>
@@ -321,15 +285,7 @@
         <w:t>QTDIR</w:t>
       </w:r>
       <w:r>
-        <w:t>/Tools/</w:t>
-      </w:r>
-      <w:proofErr w:type="spellStart"/>
-      <w:r>
-        <w:t>QtCreator</w:t>
-      </w:r>
-      <w:proofErr w:type="spellEnd"/>
-      <w:r>
-        <w:t xml:space="preserve">/bin où </w:t>
+        <w:t xml:space="preserve">/Tools/QtCreator/bin où </w:t>
       </w:r>
       <w:r>
         <w:rPr>
@@ -432,11 +388,9 @@
       <w:pPr>
         <w:pStyle w:val="Titre2"/>
       </w:pPr>
-      <w:proofErr w:type="spellStart"/>
       <w:r>
         <w:t>Github</w:t>
       </w:r>
-      <w:proofErr w:type="spellEnd"/>
     </w:p>
     <w:p>
       <w:r>
@@ -492,19 +446,11 @@
           <w:lang w:val="en-US"/>
         </w:rPr>
       </w:pPr>
-      <w:proofErr w:type="spellStart"/>
       <w:r>
         <w:rPr>
           <w:lang w:val="en-US"/>
         </w:rPr>
-        <w:t>cliquer</w:t>
-      </w:r>
-      <w:proofErr w:type="spellEnd"/>
-      <w:r>
-        <w:rPr>
-          <w:lang w:val="en-US"/>
-        </w:rPr>
-        <w:t xml:space="preserve"> su</w:t>
+        <w:t>cliquer su</w:t>
       </w:r>
       <w:r>
         <w:rPr>
@@ -583,19 +529,11 @@
           <w:lang w:val="en-US"/>
         </w:rPr>
       </w:pPr>
-      <w:proofErr w:type="spellStart"/>
       <w:r>
         <w:rPr>
           <w:lang w:val="en-US"/>
         </w:rPr>
-        <w:t>cliquer</w:t>
-      </w:r>
-      <w:proofErr w:type="spellEnd"/>
-      <w:r>
-        <w:rPr>
-          <w:lang w:val="en-US"/>
-        </w:rPr>
-        <w:t xml:space="preserve"> </w:t>
+        <w:t xml:space="preserve">cliquer </w:t>
       </w:r>
       <w:r>
         <w:rPr>
@@ -625,21 +563,7 @@
         <w:rPr>
           <w:lang w:val="en-US"/>
         </w:rPr>
-        <w:t xml:space="preserve">installer </w:t>
-      </w:r>
-      <w:proofErr w:type="spellStart"/>
-      <w:r>
-        <w:rPr>
-          <w:lang w:val="en-US"/>
-        </w:rPr>
-        <w:t>Github</w:t>
-      </w:r>
-      <w:proofErr w:type="spellEnd"/>
-      <w:r>
-        <w:rPr>
-          <w:lang w:val="en-US"/>
-        </w:rPr>
-        <w:t xml:space="preserve"> Desktop;</w:t>
+        <w:t>installer Github Desktop;</w:t>
       </w:r>
     </w:p>
     <w:p>
@@ -666,15 +590,7 @@
         </w:numPr>
       </w:pPr>
       <w:r>
-        <w:t xml:space="preserve">ouvrir une commande Git </w:t>
-      </w:r>
-      <w:proofErr w:type="spellStart"/>
-      <w:r>
-        <w:t>bash</w:t>
-      </w:r>
-      <w:proofErr w:type="spellEnd"/>
-      <w:r>
-        <w:t> ;</w:t>
+        <w:t>ouvrir une commande Git bash ;</w:t>
       </w:r>
     </w:p>
     <w:p>
@@ -728,15 +644,7 @@
     </w:p>
     <w:p>
       <w:r>
-        <w:t xml:space="preserve">Il faut charger dans la carte Arduino le projet </w:t>
-      </w:r>
-      <w:proofErr w:type="spellStart"/>
-      <w:r>
-        <w:t>testArduino.ino</w:t>
-      </w:r>
-      <w:proofErr w:type="spellEnd"/>
-      <w:r>
-        <w:t xml:space="preserve"> qui se trouve dans </w:t>
+        <w:t xml:space="preserve">Il faut charger dans la carte Arduino le projet testArduino.ino qui se trouve dans </w:t>
       </w:r>
       <w:r>
         <w:rPr>
@@ -746,15 +654,7 @@
         <w:t>GBMProject3ADIR</w:t>
       </w:r>
       <w:r>
-        <w:t>/</w:t>
-      </w:r>
-      <w:proofErr w:type="spellStart"/>
-      <w:r>
-        <w:t>testArduino</w:t>
-      </w:r>
-      <w:proofErr w:type="spellEnd"/>
-      <w:r>
-        <w:t xml:space="preserve"> </w:t>
+        <w:t xml:space="preserve">/testArduino </w:t>
       </w:r>
       <w:r>
         <w:t xml:space="preserve">où </w:t>
@@ -829,14 +729,12 @@
       <w:r>
         <w:t xml:space="preserve">une fonction </w:t>
       </w:r>
-      <w:proofErr w:type="spellStart"/>
       <w:r>
         <w:rPr>
           <w:u w:val="single"/>
         </w:rPr>
         <w:t>loop</w:t>
       </w:r>
-      <w:proofErr w:type="spellEnd"/>
       <w:r>
         <w:t xml:space="preserve">() qui est appelée </w:t>
       </w:r>
@@ -907,16 +805,17 @@
       <w:r>
         <w:t>_</w:t>
       </w:r>
-      <w:proofErr w:type="spellStart"/>
       <w:r>
         <w:t>nbPinIn</w:t>
       </w:r>
-      <w:proofErr w:type="spellEnd"/>
       <w:r>
         <w:t xml:space="preserve"> </w:t>
       </w:r>
       <w:r>
-        <w:t>: nombre de pins analogiques connectés;</w:t>
+        <w:t xml:space="preserve">: nombre de pins analogiques </w:t>
+      </w:r>
+      <w:r>
+        <w:t>connectés ;</w:t>
       </w:r>
     </w:p>
     <w:p>
@@ -930,16 +829,17 @@
       <w:r>
         <w:t>_</w:t>
       </w:r>
-      <w:proofErr w:type="spellStart"/>
       <w:r>
         <w:t>portBaud</w:t>
       </w:r>
-      <w:proofErr w:type="spellEnd"/>
       <w:r>
         <w:t xml:space="preserve"> </w:t>
       </w:r>
       <w:r>
-        <w:t>: taux de transfert sur le port série;</w:t>
+        <w:t xml:space="preserve">: taux de transfert sur le port </w:t>
+      </w:r>
+      <w:r>
+        <w:t>série ;</w:t>
       </w:r>
     </w:p>
     <w:p>
@@ -953,24 +853,14 @@
       <w:r>
         <w:t>_</w:t>
       </w:r>
-      <w:proofErr w:type="spellStart"/>
       <w:r>
         <w:t>fps</w:t>
       </w:r>
-      <w:proofErr w:type="spellEnd"/>
       <w:r>
         <w:t xml:space="preserve"> </w:t>
       </w:r>
       <w:r>
-        <w:t xml:space="preserve">: fréquence de rappel de la fonction </w:t>
-      </w:r>
-      <w:proofErr w:type="spellStart"/>
-      <w:r>
-        <w:t>loop</w:t>
-      </w:r>
-      <w:proofErr w:type="spellEnd"/>
-      <w:r>
-        <w:t>().</w:t>
+        <w:t>: fréquence de rappel de la fonction loop().</w:t>
       </w:r>
     </w:p>
     <w:p>
@@ -1013,58 +903,77 @@
       <w:r>
         <w:t>_</w:t>
       </w:r>
-      <w:proofErr w:type="spellStart"/>
-      <w:r>
-        <w:t>portBaud</w:t>
-      </w:r>
-      <w:proofErr w:type="spellEnd"/>
+      <w:r>
+        <w:t>portBaud.</w:t>
+      </w:r>
+    </w:p>
+    <w:p>
+      <w:pPr>
+        <w:pStyle w:val="Titre2"/>
+      </w:pPr>
+      <w:r>
+        <w:t>loop()</w:t>
+      </w:r>
+    </w:p>
+    <w:p>
+      <w:r>
+        <w:t xml:space="preserve">La fonction </w:t>
+      </w:r>
+      <w:r>
+        <w:rPr>
+          <w:b/>
+          <w:bCs/>
+        </w:rPr>
+        <w:t>loop()</w:t>
+      </w:r>
+      <w:r>
+        <w:t xml:space="preserve"> lit les valeurs sur les ports analogiques de la carte grâce à la commande </w:t>
+      </w:r>
+      <w:r>
+        <w:rPr>
+          <w:b/>
+          <w:bCs/>
+        </w:rPr>
+        <w:t>analogRead(int</w:t>
+      </w:r>
+      <w:r>
+        <w:t xml:space="preserve">). </w:t>
+      </w:r>
+      <w:r>
+        <w:t xml:space="preserve">Le temps de lecture des données et d’envoi sur le port série est mesuré et est stocké dans la variable </w:t>
+      </w:r>
+      <w:r>
+        <w:rPr>
+          <w:b/>
+          <w:bCs/>
+        </w:rPr>
+        <w:t>elapsedTime</w:t>
+      </w:r>
+      <w:r>
+        <w:t xml:space="preserve">. En fonction de la valeur du taux de rafraîchissement </w:t>
+      </w:r>
+      <w:r>
+        <w:rPr>
+          <w:b/>
+          <w:bCs/>
+        </w:rPr>
+        <w:t>_fps</w:t>
+      </w:r>
+      <w:r>
+        <w:t xml:space="preserve">, la fonction attend un délai correspondant à la période de rafraîchissement moins la valeur de </w:t>
+      </w:r>
+      <w:r>
+        <w:rPr>
+          <w:b/>
+          <w:bCs/>
+        </w:rPr>
+        <w:t>elapsedTime</w:t>
+      </w:r>
       <w:r>
         <w:t>.</w:t>
       </w:r>
     </w:p>
     <w:p>
-      <w:pPr>
-        <w:pStyle w:val="Titre2"/>
-      </w:pPr>
-      <w:proofErr w:type="spellStart"/>
-      <w:r>
-        <w:t>loop</w:t>
-      </w:r>
-      <w:proofErr w:type="spellEnd"/>
-      <w:r>
-        <w:t>()</w:t>
-      </w:r>
-    </w:p>
-    <w:p>
-      <w:r>
-        <w:t xml:space="preserve">La fonction </w:t>
-      </w:r>
-      <w:proofErr w:type="spellStart"/>
-      <w:r>
-        <w:t>loop</w:t>
-      </w:r>
-      <w:proofErr w:type="spellEnd"/>
-      <w:r>
-        <w:t xml:space="preserve">() lit les valeurs sur les ports analogiques de la carte grâce à la commande </w:t>
-      </w:r>
-      <w:proofErr w:type="spellStart"/>
-      <w:r>
-        <w:t>analogRead</w:t>
-      </w:r>
-      <w:proofErr w:type="spellEnd"/>
-      <w:r>
-        <w:t>(</w:t>
-      </w:r>
-      <w:proofErr w:type="spellStart"/>
-      <w:r>
-        <w:t>int</w:t>
-      </w:r>
-      <w:proofErr w:type="spellEnd"/>
-      <w:r>
-        <w:t xml:space="preserve">). </w:t>
-      </w:r>
-    </w:p>
-    <w:p>
       <w:r>
         <w:t>Elle crée une chaîne de caractères de la forme :</w:t>
       </w:r>
@@ -1073,106 +982,214 @@
       <w:pPr>
         <w:jc w:val="center"/>
       </w:pPr>
-      <w:proofErr w:type="spellStart"/>
       <w:r>
         <w:rPr>
           <w:highlight w:val="lightGray"/>
         </w:rPr>
-        <w:t>Sensor</w:t>
-      </w:r>
-      <w:proofErr w:type="spellEnd"/>
+        <w:t>Sensor:|&lt;input1&gt;|&lt;input2&gt;|&lt;input3&gt;|&lt;input4&gt;|&lt;input5&gt;|\n</w:t>
+      </w:r>
+    </w:p>
+    <w:p>
+      <w:r>
+        <w:t>Puis elle envoie cette chaîne de caractère sur le</w:t>
+      </w:r>
+      <w:r>
+        <w:t>s</w:t>
+      </w:r>
+      <w:r>
+        <w:t xml:space="preserve"> port</w:t>
+      </w:r>
+      <w:r>
+        <w:t>s</w:t>
+      </w:r>
+      <w:r>
+        <w:t xml:space="preserve"> série </w:t>
+      </w:r>
+      <w:r>
+        <w:t xml:space="preserve">et Bluetooth </w:t>
+      </w:r>
+      <w:r>
+        <w:t>grâce à la fonction Serial.println(String)</w:t>
+      </w:r>
+      <w:r>
+        <w:t xml:space="preserve"> et virtualSerial.println(String)</w:t>
+      </w:r>
+      <w:r>
+        <w:t>.</w:t>
+      </w:r>
+    </w:p>
+    <w:p>
+      <w:pPr>
+        <w:pStyle w:val="Titre2"/>
+      </w:pPr>
+      <w:r>
+        <w:tab/>
+        <w:t>serialEvent()</w:t>
+      </w:r>
+    </w:p>
+    <w:p>
+      <w:r>
+        <w:t xml:space="preserve">La fonction serialEvent() est lancée entre deux appels à la fonction loop() si des données sont reçues sur le port série. </w:t>
+      </w:r>
+    </w:p>
+    <w:p>
+      <w:r>
+        <w:t>Cela permet de récupérer sur la carte Arduino des informations en provenance du PC.</w:t>
+      </w:r>
+    </w:p>
+    <w:p>
+      <w:pPr>
+        <w:pStyle w:val="Titre1"/>
+      </w:pPr>
+      <w:r>
+        <w:t xml:space="preserve">Exemple </w:t>
+      </w:r>
+      <w:r>
+        <w:t>1 :</w:t>
+      </w:r>
+      <w:r>
+        <w:t xml:space="preserve"> Récupérer des données depuis un Arduino (liaison filaire)</w:t>
+      </w:r>
+    </w:p>
+    <w:p>
+      <w:r>
+        <w:t>La carte Arduino est connectée via un câble USB au PC.</w:t>
+      </w:r>
+    </w:p>
+    <w:p>
+      <w:r>
+        <w:t xml:space="preserve">La fonction </w:t>
+      </w:r>
       <w:r>
         <w:rPr>
-          <w:highlight w:val="lightGray"/>
+          <w:b/>
+          <w:bCs/>
         </w:rPr>
-        <w:t>:|&lt;input1&gt;|&lt;input2&gt;|&lt;input3&gt;|&lt;input4&gt;|&lt;input5&gt;|\n</w:t>
-      </w:r>
-    </w:p>
-    <w:p>
-      <w:r>
-        <w:t>Puis elle envoie cette chaîne de caractère sur le</w:t>
-      </w:r>
-      <w:r>
-        <w:t>s</w:t>
-      </w:r>
-      <w:r>
-        <w:t xml:space="preserve"> port</w:t>
-      </w:r>
-      <w:r>
-        <w:t>s</w:t>
-      </w:r>
-      <w:r>
-        <w:t xml:space="preserve"> série </w:t>
-      </w:r>
-      <w:r>
-        <w:t xml:space="preserve">et Bluetooth </w:t>
-      </w:r>
-      <w:r>
-        <w:t xml:space="preserve">grâce à la fonction </w:t>
-      </w:r>
-      <w:proofErr w:type="spellStart"/>
-      <w:r>
-        <w:t>Serial.println</w:t>
-      </w:r>
-      <w:proofErr w:type="spellEnd"/>
-      <w:r>
-        <w:t>(String)</w:t>
-      </w:r>
-      <w:r>
-        <w:t xml:space="preserve"> et </w:t>
-      </w:r>
-      <w:proofErr w:type="spellStart"/>
-      <w:r>
-        <w:t>virtualSerial.println</w:t>
-      </w:r>
-      <w:proofErr w:type="spellEnd"/>
-      <w:r>
-        <w:t>(String)</w:t>
+        <w:t xml:space="preserve">loop() </w:t>
+      </w:r>
+      <w:r>
+        <w:t xml:space="preserve">est appelée régulièrement à la fréquence </w:t>
+      </w:r>
+      <w:r>
+        <w:rPr>
+          <w:b/>
+          <w:bCs/>
+        </w:rPr>
+        <w:t>_fps</w:t>
+      </w:r>
+      <w:r>
+        <w:t xml:space="preserve">. Elle lit les données sur les ports analogiques grâce à la </w:t>
+      </w:r>
+      <w:r>
+        <w:t xml:space="preserve">fonction </w:t>
+      </w:r>
+      <w:r>
+        <w:rPr>
+          <w:b/>
+          <w:bCs/>
+        </w:rPr>
+        <w:t>analogRead(l_pinIn)</w:t>
+      </w:r>
+      <w:r>
+        <w:t xml:space="preserve">, puis envoie ces valeurs sur le port série grâce à la fonction </w:t>
+      </w:r>
+      <w:r>
+        <w:rPr>
+          <w:b/>
+          <w:bCs/>
+        </w:rPr>
+        <w:t>Serial.print(analogRead(l_pinIn))</w:t>
       </w:r>
       <w:r>
         <w:t>.</w:t>
       </w:r>
     </w:p>
     <w:p>
-      <w:pPr>
-        <w:pStyle w:val="Titre2"/>
-      </w:pPr>
-      <w:r>
-        <w:tab/>
-      </w:r>
-      <w:proofErr w:type="spellStart"/>
-      <w:r>
-        <w:t>serialEvent</w:t>
-      </w:r>
-      <w:proofErr w:type="spellEnd"/>
-      <w:r>
-        <w:t>()</w:t>
-      </w:r>
-    </w:p>
-    <w:p>
-      <w:r>
-        <w:t xml:space="preserve">La fonction </w:t>
-      </w:r>
-      <w:proofErr w:type="spellStart"/>
-      <w:r>
-        <w:t>serialEvent</w:t>
-      </w:r>
-      <w:proofErr w:type="spellEnd"/>
-      <w:r>
-        <w:t xml:space="preserve">() est lancée entre deux appels à la fonction </w:t>
-      </w:r>
-      <w:proofErr w:type="spellStart"/>
-      <w:r>
-        <w:t>loop</w:t>
-      </w:r>
-      <w:proofErr w:type="spellEnd"/>
-      <w:r>
-        <w:t xml:space="preserve">() si des données sont reçues sur le port série. </w:t>
-      </w:r>
-    </w:p>
-    <w:p>
-      <w:r>
-        <w:t>Cela permet de récupérer sur la carte Arduino des informations en provenance du PC.</w:t>
+      <w:r>
+        <w:t xml:space="preserve">Côté PC, deux objets sont </w:t>
+      </w:r>
+      <w:r>
+        <w:t>instanciés</w:t>
+      </w:r>
+      <w:r>
+        <w:t xml:space="preserve"> : un de type </w:t>
+      </w:r>
+      <w:r>
+        <w:t>SerialPortManager</w:t>
+      </w:r>
+      <w:r>
+        <w:t xml:space="preserve"> et un de type Spy.</w:t>
+      </w:r>
+    </w:p>
+    <w:p>
+      <w:r>
+        <w:t xml:space="preserve">Un objet </w:t>
+      </w:r>
+      <w:r>
+        <w:t xml:space="preserve">spm </w:t>
+      </w:r>
+      <w:r>
+        <w:t>de type SerialPortManager récupère les données envoyées par l'Arduino sur le port série.</w:t>
+      </w:r>
+    </w:p>
+    <w:p>
+      <w:r>
+        <w:t xml:space="preserve">Un ensemble de valeurs doit être fournies à l’objet spm. </w:t>
+      </w:r>
+      <w:r>
+        <w:t>Attention, i</w:t>
+      </w:r>
+      <w:r>
+        <w:t>l faut v</w:t>
+      </w:r>
+      <w:r>
+        <w:t xml:space="preserve">érifier que le taux de transmission (baud rate) </w:t>
+      </w:r>
+      <w:r>
+        <w:t>est</w:t>
+      </w:r>
+      <w:r>
+        <w:t xml:space="preserve"> identique </w:t>
+      </w:r>
+      <w:r>
+        <w:t xml:space="preserve">à celui spécifié dans </w:t>
+      </w:r>
+      <w:r>
+        <w:t>le code Arduin</w:t>
+      </w:r>
+      <w:r>
+        <w:t>o</w:t>
+      </w:r>
+      <w:r>
+        <w:t xml:space="preserve">. Ensuite, la méthode </w:t>
+      </w:r>
+      <w:r>
+        <w:t>findSerialPort</w:t>
+      </w:r>
+      <w:r>
+        <w:t>(« Arduino »)</w:t>
+      </w:r>
+      <w:r>
+        <w:t xml:space="preserve"> cherche si la carte Arduino est détectée sur le PC.</w:t>
+      </w:r>
+      <w:r>
+        <w:t xml:space="preserve"> Enfin, la méthode </w:t>
+      </w:r>
+      <w:r>
+        <w:t>openSerialPort()</w:t>
+      </w:r>
+      <w:r>
+        <w:t xml:space="preserve"> ouvre le port série et commence à récupérer les données envoyées par la carte Arduino.</w:t>
+      </w:r>
+    </w:p>
+    <w:p>
+      <w:r>
+        <w:t>Un objet spy de type Spy est créé.</w:t>
+      </w:r>
+    </w:p>
+    <w:p>
+      <w:r>
+        <w:t>Il envoie ensuite, via un signal/slot Qt, les données vers un objet de type Spy qui les affiche à l'écran.</w:t>
       </w:r>
     </w:p>
     <w:p>
@@ -1180,49 +1197,24 @@
         <w:pStyle w:val="Titre1"/>
       </w:pPr>
       <w:r>
-        <w:t>Exemple 1: Récupérer des données depuis un Arduino (liaison filaire)</w:t>
-      </w:r>
-    </w:p>
-    <w:p>
-      <w:r>
-        <w:t xml:space="preserve">Côté PC, deux objets sont </w:t>
-      </w:r>
-      <w:r>
-        <w:t>instanciés</w:t>
-      </w:r>
-      <w:bookmarkStart w:id="0" w:name="_GoBack"/>
-      <w:bookmarkEnd w:id="0"/>
-      <w:r>
-        <w:t xml:space="preserve"> (voir Figure~\</w:t>
-      </w:r>
-      <w:proofErr w:type="spellStart"/>
-      <w:r>
-        <w:t>ref</w:t>
-      </w:r>
-      <w:proofErr w:type="spellEnd"/>
-      <w:r>
-        <w:t xml:space="preserve">{ex1}). Un objet de type </w:t>
-      </w:r>
-      <w:proofErr w:type="spellStart"/>
-      <w:r>
-        <w:t>SerialPortManager</w:t>
-      </w:r>
-      <w:proofErr w:type="spellEnd"/>
-      <w:r>
-        <w:t xml:space="preserve"> récupère les données envoyées par l'Arduino sur le port série. </w:t>
-      </w:r>
-    </w:p>
-    <w:p>
-      <w:r>
-        <w:t xml:space="preserve">Il envoie ensuite, via un signal/slot Qt, les données vers un objet de type </w:t>
-      </w:r>
-      <w:proofErr w:type="spellStart"/>
-      <w:r>
-        <w:t>Spy</w:t>
-      </w:r>
-      <w:proofErr w:type="spellEnd"/>
-      <w:r>
-        <w:t xml:space="preserve"> qui les affiche à l'écran.</w:t>
+        <w:t>Exemple 2: Récupérer des données depuis un Arduino (liaison Bluetooth)</w:t>
+      </w:r>
+    </w:p>
+    <w:p>
+      <w:r>
+        <w:t xml:space="preserve">Cet exemple est similaire au précédent. La seule différence réside dans le type de connexion entre l'Arduino et le PC. </w:t>
+      </w:r>
+    </w:p>
+    <w:p>
+      <w:r>
+        <w:lastRenderedPageBreak/>
+        <w:t xml:space="preserve">Dans l'exemple précédent, L'Arduino était connecté avec un </w:t>
+      </w:r>
+      <w:r>
+        <w:t>câble</w:t>
+      </w:r>
+      <w:r>
+        <w:t xml:space="preserve"> USB au PC alors que dans cet exemple, il est connecté en Bluetooth via un module HC-05 par exemple.</w:t>
       </w:r>
     </w:p>
     <w:p>
@@ -1230,33 +1222,7 @@
         <w:pStyle w:val="Titre1"/>
       </w:pPr>
       <w:r>
-        <w:t>Exemple 2: Récupérer des données depuis un Arduino (liaison Bluetooth)</w:t>
-      </w:r>
-    </w:p>
-    <w:p>
-      <w:r>
-        <w:t>Cet exemple est similaire au précédent (cf. Figure~\</w:t>
-      </w:r>
-      <w:proofErr w:type="spellStart"/>
-      <w:r>
-        <w:t>ref</w:t>
-      </w:r>
-      <w:proofErr w:type="spellEnd"/>
-      <w:r>
-        <w:t xml:space="preserve">{ex1}). La seule différence réside dans le type de connexion entre l'Arduino et le PC. </w:t>
-      </w:r>
-    </w:p>
-    <w:p>
-      <w:r>
-        <w:t xml:space="preserve">Dans l'exemple précédent, L'Arduino était connecté avec un </w:t>
-      </w:r>
-      <w:proofErr w:type="spellStart"/>
-      <w:r>
-        <w:t>cable</w:t>
-      </w:r>
-      <w:proofErr w:type="spellEnd"/>
-      <w:r>
-        <w:t xml:space="preserve"> USB au PC alors que dans cet exemple, il est connecté en Bluetooth via un module HC-05 par exemple.</w:t>
+        <w:t>Exemple 3: Récupérer des données depuis un générateur de signaux</w:t>
       </w:r>
     </w:p>
     <w:p>
@@ -1264,7 +1230,7 @@
         <w:pStyle w:val="Titre1"/>
       </w:pPr>
       <w:r>
-        <w:t>Exemple 3: Récupérer des données depuis un générateur de signaux</w:t>
+        <w:t>Exemple 4: Afficher des signaux temporels</w:t>
       </w:r>
     </w:p>
     <w:p>
@@ -1272,7 +1238,7 @@
         <w:pStyle w:val="Titre1"/>
       </w:pPr>
       <w:r>
-        <w:t>Exemple 4: Afficher des signaux temporels</w:t>
+        <w:t>Exemple 5: Filtrer des signaux temporels</w:t>
       </w:r>
     </w:p>
     <w:p>
@@ -1280,7 +1246,7 @@
         <w:pStyle w:val="Titre1"/>
       </w:pPr>
       <w:r>
-        <w:t>Exemple 5: Filtrer des signaux temporels</w:t>
+        <w:t>Exemple 6: Calculer une transformée de Fourier rapide (FFT)</w:t>
       </w:r>
     </w:p>
     <w:p>
@@ -1288,52 +1254,27 @@
         <w:pStyle w:val="Titre1"/>
       </w:pPr>
       <w:r>
-        <w:t>Exemple 6: Calculer une transformée de Fourier rapide (FFT)</w:t>
-      </w:r>
-    </w:p>
+        <w:t>Exemple 7:  Envoyer une chaîne de caractères à l'Arduino</w:t>
+      </w:r>
+    </w:p>
+    <w:p/>
     <w:p>
       <w:pPr>
         <w:pStyle w:val="Titre1"/>
       </w:pPr>
       <w:r>
-        <w:t>Exemple 7:  Envoyer une chaîne de caractères à l'Arduino</w:t>
+        <w:t>Exemple 8:  Gérer une base de données "patient" depuis une interface graphique</w:t>
       </w:r>
     </w:p>
     <w:p/>
     <w:p>
-      <w:pPr>
-        <w:pStyle w:val="Titre1"/>
-      </w:pPr>
-      <w:r>
-        <w:lastRenderedPageBreak/>
-        <w:t>Exemple 8:  Gérer une base de données "patient" depuis une interface graphique</w:t>
-      </w:r>
-    </w:p>
-    <w:p/>
-    <w:p>
-      <w:r>
-        <w:t xml:space="preserve">Il faut installer </w:t>
-      </w:r>
-      <w:proofErr w:type="spellStart"/>
-      <w:r>
-        <w:t>wamp</w:t>
-      </w:r>
-      <w:proofErr w:type="spellEnd"/>
-      <w:r>
-        <w:t>. Attention il faut installer la même version que le compilateur de Qt (soit 32, soit 64bits).</w:t>
-      </w:r>
-    </w:p>
-    <w:p>
-      <w:r>
-        <w:t xml:space="preserve">Une fois installé, il faut compiler le plugin </w:t>
-      </w:r>
-      <w:proofErr w:type="spellStart"/>
-      <w:r>
-        <w:t>mysql</w:t>
-      </w:r>
-      <w:proofErr w:type="spellEnd"/>
-      <w:r>
-        <w:t xml:space="preserve"> qui n'est pas présent par défaut dans Qt. </w:t>
+      <w:r>
+        <w:t>Il faut installer wamp. Attention il faut installer la même version que le compilateur de Qt (soit 32, soit 64bits).</w:t>
+      </w:r>
+    </w:p>
+    <w:p>
+      <w:r>
+        <w:t xml:space="preserve">Une fois installé, il faut compiler le plugin mysql qui n'est pas présent par défaut dans Qt. </w:t>
       </w:r>
     </w:p>
     <w:p>
@@ -1351,148 +1292,48 @@
         <w:rPr>
           <w:lang w:val="en-US"/>
         </w:rPr>
-        <w:t>cd %QTDIR%\</w:t>
-      </w:r>
-      <w:proofErr w:type="spellStart"/>
-      <w:r>
+        <w:t>cd %QTDIR%\qtbase\src\plugins\sqldrivers</w:t>
+      </w:r>
+    </w:p>
+    <w:p>
+      <w:pPr>
         <w:rPr>
           <w:lang w:val="en-US"/>
         </w:rPr>
-        <w:t>qtbase</w:t>
-      </w:r>
-      <w:proofErr w:type="spellEnd"/>
+      </w:pPr>
       <w:r>
         <w:rPr>
           <w:lang w:val="en-US"/>
         </w:rPr>
-        <w:t>\</w:t>
-      </w:r>
-      <w:proofErr w:type="spellStart"/>
-      <w:r>
+        <w:t xml:space="preserve">qmake -- MYSQL_INCDIR="&lt;WAMP_DIR&gt;\bin\mysql\mysql5.7.28/include" </w:t>
+      </w:r>
+    </w:p>
+    <w:p>
+      <w:pPr>
         <w:rPr>
           <w:lang w:val="en-US"/>
         </w:rPr>
-        <w:t>src</w:t>
-      </w:r>
-      <w:proofErr w:type="spellEnd"/>
+      </w:pPr>
       <w:r>
         <w:rPr>
           <w:lang w:val="en-US"/>
         </w:rPr>
-        <w:t>\plugins\</w:t>
-      </w:r>
-      <w:proofErr w:type="spellStart"/>
-      <w:r>
-        <w:rPr>
-          <w:lang w:val="en-US"/>
-        </w:rPr>
-        <w:t>sqldrivers</w:t>
-      </w:r>
-      <w:proofErr w:type="spellEnd"/>
-    </w:p>
-    <w:p>
-      <w:pPr>
-        <w:rPr>
-          <w:lang w:val="en-US"/>
-        </w:rPr>
-      </w:pPr>
-      <w:proofErr w:type="spellStart"/>
-      <w:r>
-        <w:rPr>
-          <w:lang w:val="en-US"/>
-        </w:rPr>
-        <w:t>qmake</w:t>
-      </w:r>
-      <w:proofErr w:type="spellEnd"/>
-      <w:r>
-        <w:rPr>
-          <w:lang w:val="en-US"/>
-        </w:rPr>
-        <w:t xml:space="preserve"> -- MYSQL_INCDIR="&lt;WAMP_DIR&gt;\bin\</w:t>
-      </w:r>
-      <w:proofErr w:type="spellStart"/>
-      <w:r>
-        <w:rPr>
-          <w:lang w:val="en-US"/>
-        </w:rPr>
-        <w:t>mysql</w:t>
-      </w:r>
-      <w:proofErr w:type="spellEnd"/>
-      <w:r>
-        <w:rPr>
-          <w:lang w:val="en-US"/>
-        </w:rPr>
-        <w:t xml:space="preserve">\mysql5.7.28/include" </w:t>
-      </w:r>
-    </w:p>
-    <w:p>
-      <w:pPr>
-        <w:rPr>
-          <w:lang w:val="en-US"/>
-        </w:rPr>
-      </w:pPr>
-      <w:r>
-        <w:rPr>
-          <w:lang w:val="en-US"/>
-        </w:rPr>
-        <w:t>MYSQL_LIBDIR="&lt;WAMP_DIR&gt;\bin\</w:t>
-      </w:r>
-      <w:proofErr w:type="spellStart"/>
-      <w:r>
-        <w:rPr>
-          <w:lang w:val="en-US"/>
-        </w:rPr>
-        <w:t>mysql</w:t>
-      </w:r>
-      <w:proofErr w:type="spellEnd"/>
-      <w:r>
-        <w:rPr>
-          <w:lang w:val="en-US"/>
-        </w:rPr>
-        <w:t>\mysql5.7.28/lib"</w:t>
-      </w:r>
-    </w:p>
-    <w:p>
-      <w:proofErr w:type="spellStart"/>
-      <w:r>
-        <w:t>nmake</w:t>
-      </w:r>
-      <w:proofErr w:type="spellEnd"/>
-      <w:r>
-        <w:t xml:space="preserve"> </w:t>
-      </w:r>
-      <w:proofErr w:type="spellStart"/>
-      <w:r>
-        <w:t>sub-mysql</w:t>
-      </w:r>
-      <w:proofErr w:type="spellEnd"/>
-    </w:p>
-    <w:p>
-      <w:proofErr w:type="spellStart"/>
-      <w:r>
-        <w:t>nmake</w:t>
-      </w:r>
-      <w:proofErr w:type="spellEnd"/>
-      <w:r>
-        <w:t xml:space="preserve"> </w:t>
-      </w:r>
-      <w:proofErr w:type="spellStart"/>
-      <w:r>
-        <w:t>install</w:t>
-      </w:r>
-      <w:proofErr w:type="spellEnd"/>
-    </w:p>
-    <w:p>
-      <w:r>
-        <w:t xml:space="preserve">Si vous n'utilisez pas le compilateur de Visual Studio, il faudra remplacer </w:t>
-      </w:r>
-      <w:proofErr w:type="spellStart"/>
-      <w:r>
-        <w:t>nmake</w:t>
-      </w:r>
-      <w:proofErr w:type="spellEnd"/>
-      <w:r>
-        <w:t xml:space="preserve"> par mingw32-make</w:t>
+        <w:t>MYSQL_LIBDIR="&lt;WAMP_DIR&gt;\bin\mysql\mysql5.7.28/lib"</w:t>
+      </w:r>
+    </w:p>
+    <w:p>
+      <w:r>
+        <w:t>nmake sub-mysql</w:t>
+      </w:r>
+    </w:p>
+    <w:p>
+      <w:r>
+        <w:t>nmake install</w:t>
+      </w:r>
+    </w:p>
+    <w:p>
+      <w:r>
+        <w:t>Si vous n'utilisez pas le compilateur de Visual Studio, il faudra remplacer nmake par mingw32-make</w:t>
       </w:r>
     </w:p>
     <w:p/>

</xml_diff>